<commit_message>
Atualizando Descrição do Problema
</commit_message>
<xml_diff>
--- a/1. Gestão/Documento Visão.docx
+++ b/1. Gestão/Documento Visão.docx
@@ -1512,33 +1512,10 @@
     </w:p>
     <w:p>
       <w:pPr>
-        <w:pStyle w:val="InfoBlue"/>
-        <w:rPr>
-          <w:lang w:val="pt-BR"/>
-        </w:rPr>
-      </w:pPr>
-      <w:proofErr w:type="gramStart"/>
-      <w:r>
-        <w:rPr>
-          <w:lang w:val="pt-BR"/>
-        </w:rPr>
-        <w:t>[Forneça</w:t>
-      </w:r>
-      <w:proofErr w:type="gramEnd"/>
-      <w:r>
-        <w:rPr>
-          <w:lang w:val="pt-BR"/>
-        </w:rPr>
-        <w:t xml:space="preserve"> uma descrição resumindo o problema que está sendo resolvido pelo projeto. Pode ser utilizado o seguinte </w:t>
-      </w:r>
-      <w:proofErr w:type="gramStart"/>
-      <w:r>
-        <w:rPr>
-          <w:lang w:val="pt-BR"/>
-        </w:rPr>
-        <w:t>formato:]</w:t>
-      </w:r>
-      <w:proofErr w:type="gramEnd"/>
+        <w:rPr>
+          <w:lang w:val="pt-BR"/>
+        </w:rPr>
+      </w:pPr>
     </w:p>
     <w:tbl>
       <w:tblPr>
@@ -1596,14 +1573,26 @@
               <w:pStyle w:val="InfoBlue"/>
               <w:snapToGrid w:val="0"/>
               <w:rPr>
-                <w:lang w:val="pt-BR"/>
-              </w:rPr>
-            </w:pPr>
-            <w:r>
-              <w:rPr>
-                <w:lang w:val="pt-BR"/>
-              </w:rPr>
-              <w:t>[descreva o problema]</w:t>
+                <w:i w:val="0"/>
+                <w:color w:val="000000" w:themeColor="text1"/>
+                <w:lang w:val="pt-BR"/>
+              </w:rPr>
+            </w:pPr>
+            <w:r>
+              <w:rPr>
+                <w:i w:val="0"/>
+                <w:color w:val="000000" w:themeColor="text1"/>
+                <w:lang w:val="pt-BR"/>
+              </w:rPr>
+              <w:t xml:space="preserve">Acompanhar </w:t>
+            </w:r>
+            <w:r>
+              <w:rPr>
+                <w:i w:val="0"/>
+                <w:color w:val="000000" w:themeColor="text1"/>
+                <w:lang w:val="pt-BR"/>
+              </w:rPr>
+              <w:t>toda a agenda de corridas de rua, independentemente de qual cidade ou país ela é realizada.</w:t>
             </w:r>
           </w:p>
         </w:tc>
@@ -1653,14 +1642,18 @@
               <w:pStyle w:val="InfoBlue"/>
               <w:snapToGrid w:val="0"/>
               <w:rPr>
-                <w:lang w:val="pt-BR"/>
-              </w:rPr>
-            </w:pPr>
-            <w:r>
-              <w:rPr>
-                <w:lang w:val="pt-BR"/>
-              </w:rPr>
-              <w:t>[os envolvidos afetados pelo problema]</w:t>
+                <w:i w:val="0"/>
+                <w:color w:val="000000" w:themeColor="text1"/>
+                <w:lang w:val="pt-BR"/>
+              </w:rPr>
+            </w:pPr>
+            <w:r>
+              <w:rPr>
+                <w:i w:val="0"/>
+                <w:color w:val="000000" w:themeColor="text1"/>
+                <w:lang w:val="pt-BR"/>
+              </w:rPr>
+              <w:t>Todos os atletas profissionais, ou corredores amadores que querem acompanhar de perto os circuitos de corrida.</w:t>
             </w:r>
           </w:p>
         </w:tc>
@@ -1710,14 +1703,18 @@
               <w:pStyle w:val="InfoBlue"/>
               <w:snapToGrid w:val="0"/>
               <w:rPr>
-                <w:lang w:val="pt-BR"/>
-              </w:rPr>
-            </w:pPr>
-            <w:r>
-              <w:rPr>
-                <w:lang w:val="pt-BR"/>
-              </w:rPr>
-              <w:t>[qual é o impacto do problema?]</w:t>
+                <w:i w:val="0"/>
+                <w:color w:val="000000" w:themeColor="text1"/>
+                <w:lang w:val="pt-BR"/>
+              </w:rPr>
+            </w:pPr>
+            <w:r>
+              <w:rPr>
+                <w:i w:val="0"/>
+                <w:color w:val="000000" w:themeColor="text1"/>
+                <w:lang w:val="pt-BR"/>
+              </w:rPr>
+              <w:t>Dificuldade do público alvo em acompanhar de forma efetiva a agenda de corridas de rua que são do seu interesse.</w:t>
             </w:r>
           </w:p>
         </w:tc>
@@ -1766,14 +1763,32 @@
               <w:pStyle w:val="InfoBlue"/>
               <w:snapToGrid w:val="0"/>
               <w:rPr>
-                <w:lang w:val="pt-BR"/>
-              </w:rPr>
-            </w:pPr>
-            <w:r>
-              <w:rPr>
-                <w:lang w:val="pt-BR"/>
-              </w:rPr>
-              <w:t>[liste alguns dos principais benefícios de uma boa solução]</w:t>
+                <w:i w:val="0"/>
+                <w:lang w:val="pt-BR"/>
+              </w:rPr>
+            </w:pPr>
+            <w:r>
+              <w:rPr>
+                <w:i w:val="0"/>
+                <w:color w:val="000000" w:themeColor="text1"/>
+                <w:lang w:val="pt-BR"/>
+              </w:rPr>
+              <w:t xml:space="preserve">Ter centralizado essa agenda de corridas de rua existentes em todos os países. Sendo possível o usuário definir quais são os países </w:t>
+            </w:r>
+            <w:r>
+              <w:rPr>
+                <w:i w:val="0"/>
+                <w:color w:val="000000" w:themeColor="text1"/>
+                <w:lang w:val="pt-BR"/>
+              </w:rPr>
+              <w:t>e cidades de interesse, facilitando a visualização dos eventos. Bem como acompanhar quais são os eventos de interesse dos seus amigos.</w:t>
+            </w:r>
+            <w:r>
+              <w:rPr>
+                <w:i w:val="0"/>
+                <w:lang w:val="pt-BR"/>
+              </w:rPr>
+              <w:t xml:space="preserve"> </w:t>
             </w:r>
           </w:p>
         </w:tc>
@@ -1938,7 +1953,15 @@
               <w:rPr>
                 <w:lang w:val="pt-BR"/>
               </w:rPr>
-              <w:t>[cliente-alvo]</w:t>
+              <w:t>[cliente</w:t>
+            </w:r>
+            <w:bookmarkStart w:id="0" w:name="_GoBack"/>
+            <w:bookmarkEnd w:id="0"/>
+            <w:r>
+              <w:rPr>
+                <w:lang w:val="pt-BR"/>
+              </w:rPr>
+              <w:t>-alvo]</w:t>
             </w:r>
           </w:p>
         </w:tc>
@@ -2276,6 +2299,7 @@
         <w:rPr>
           <w:lang w:val="pt-BR"/>
         </w:rPr>
+        <w:lastRenderedPageBreak/>
         <w:t>Descrições</w:t>
       </w:r>
       <w:r>
@@ -2350,14 +2374,7 @@
         <w:rPr>
           <w:lang w:val="pt-BR"/>
         </w:rPr>
-        <w:t xml:space="preserve"> fornecer, de maneira eficiente, produtos e serviços que atendam às reais necessidades dos usuários e dos envolvidos, é necessário identificar e considerar todos os envolvidos como parte do processo de Modelagem de Requisitos. É necessário também identificar os usuários do sistema e assegurar que a comunidade de envolvidos os represente adequadamente. Esta seção fornece um perfil dos envolvidos e dos usuários que integram o projeto, e dos principais problemas que, de acordo com o ponto de vista deles, poderão ser abordados pela solução proposta. Ela não descreve as solicitações ou os requisitos específicos dos usuários e dos envolvidos, já que eles são </w:t>
-      </w:r>
-      <w:r>
-        <w:rPr>
-          <w:lang w:val="pt-BR"/>
-        </w:rPr>
-        <w:lastRenderedPageBreak/>
-        <w:t xml:space="preserve">capturados em um artefato individual de solicitações dos envolvidos. Em vez disso, ela fornece a base e a justificativa que explicam por que os requisitos são </w:t>
+        <w:t xml:space="preserve"> fornecer, de maneira eficiente, produtos e serviços que atendam às reais necessidades dos usuários e dos envolvidos, é necessário identificar e considerar todos os envolvidos como parte do processo de Modelagem de Requisitos. É necessário também identificar os usuários do sistema e assegurar que a comunidade de envolvidos os represente adequadamente. Esta seção fornece um perfil dos envolvidos e dos usuários que integram o projeto, e dos principais problemas que, de acordo com o ponto de vista deles, poderão ser abordados pela solução proposta. Ela não descreve as solicitações ou os requisitos específicos dos usuários e dos envolvidos, já que eles são capturados em um artefato individual de solicitações dos envolvidos. Em vez disso, ela fornece a base e a justificativa que explicam por que os requisitos são </w:t>
       </w:r>
       <w:proofErr w:type="gramStart"/>
       <w:r>
@@ -2833,8 +2850,6 @@
             </w:pPr>
           </w:p>
         </w:tc>
-        <w:bookmarkStart w:id="0" w:name="_GoBack"/>
-        <w:bookmarkEnd w:id="0"/>
       </w:tr>
     </w:tbl>
     <w:p>
@@ -3331,6 +3346,7 @@
         <w:rPr>
           <w:lang w:val="pt-BR"/>
         </w:rPr>
+        <w:lastRenderedPageBreak/>
         <w:t>Número de pessoas envolvidas na execução da tarefa? Isso está mudando?</w:t>
       </w:r>
     </w:p>
@@ -3403,7 +3419,6 @@
         <w:rPr>
           <w:lang w:val="pt-BR"/>
         </w:rPr>
-        <w:lastRenderedPageBreak/>
         <w:t>Que outros aplicativos estão em uso? É necessário que o seu aplicativo interaja com eles?</w:t>
       </w:r>
     </w:p>
@@ -4349,6 +4364,7 @@
         <w:rPr>
           <w:lang w:val="pt-BR"/>
         </w:rPr>
+        <w:lastRenderedPageBreak/>
         <w:t>Suposições</w:t>
       </w:r>
       <w:r>
@@ -4425,14 +4441,7 @@
         <w:rPr>
           <w:lang w:val="pt-BR"/>
         </w:rPr>
-        <w:t xml:space="preserve">. Por exemplo, uma suposição poderá estabelecer que um sistema </w:t>
-      </w:r>
-      <w:r>
-        <w:rPr>
-          <w:lang w:val="pt-BR"/>
-        </w:rPr>
-        <w:lastRenderedPageBreak/>
-        <w:t xml:space="preserve">operacional específico estará disponível para o hardware projetado para o produto de software. Se o sistema operacional não estiver disponível, o documento de </w:t>
+        <w:t xml:space="preserve">. Por exemplo, uma suposição poderá estabelecer que um sistema operacional específico estará disponível para o hardware projetado para o produto de software. Se o sistema operacional não estiver disponível, o documento de </w:t>
       </w:r>
       <w:r>
         <w:rPr>
@@ -5240,6 +5249,7 @@
     <w:lvl w:ilvl="0">
       <w:start w:val="1"/>
       <w:numFmt w:val="decimal"/>
+      <w:pStyle w:val="Ttulo1"/>
       <w:lvlText w:val="%1."/>
       <w:lvlJc w:val="left"/>
       <w:pPr>
@@ -5252,6 +5262,7 @@
     <w:lvl w:ilvl="1">
       <w:start w:val="1"/>
       <w:numFmt w:val="decimal"/>
+      <w:pStyle w:val="Ttulo2"/>
       <w:lvlText w:val="%1.%2"/>
       <w:lvlJc w:val="left"/>
       <w:pPr>
@@ -5264,6 +5275,7 @@
     <w:lvl w:ilvl="2">
       <w:start w:val="1"/>
       <w:numFmt w:val="decimal"/>
+      <w:pStyle w:val="Ttulo3"/>
       <w:lvlText w:val="%1.%2.%3"/>
       <w:lvlJc w:val="left"/>
       <w:pPr>
@@ -5276,6 +5288,7 @@
     <w:lvl w:ilvl="3">
       <w:start w:val="1"/>
       <w:numFmt w:val="decimal"/>
+      <w:pStyle w:val="Ttulo4"/>
       <w:lvlText w:val="%1.%2.%3.%4"/>
       <w:lvlJc w:val="left"/>
       <w:pPr>
@@ -5288,6 +5301,7 @@
     <w:lvl w:ilvl="4">
       <w:start w:val="1"/>
       <w:numFmt w:val="decimal"/>
+      <w:pStyle w:val="Ttulo5"/>
       <w:lvlText w:val="%1.%2.%3.%4.%5"/>
       <w:lvlJc w:val="left"/>
       <w:pPr>
@@ -5300,6 +5314,7 @@
     <w:lvl w:ilvl="5">
       <w:start w:val="1"/>
       <w:numFmt w:val="decimal"/>
+      <w:pStyle w:val="Ttulo6"/>
       <w:lvlText w:val="%1.%2.%3.%4.%5.%6"/>
       <w:lvlJc w:val="left"/>
       <w:pPr>
@@ -5312,6 +5327,7 @@
     <w:lvl w:ilvl="6">
       <w:start w:val="1"/>
       <w:numFmt w:val="decimal"/>
+      <w:pStyle w:val="Ttulo7"/>
       <w:lvlText w:val="%1.%2.%3.%4.%5.%6.%7"/>
       <w:lvlJc w:val="left"/>
       <w:pPr>
@@ -5324,6 +5340,7 @@
     <w:lvl w:ilvl="7">
       <w:start w:val="1"/>
       <w:numFmt w:val="decimal"/>
+      <w:pStyle w:val="Ttulo8"/>
       <w:lvlText w:val="%1.%2.%3.%4.%5.%6.%7.%8"/>
       <w:lvlJc w:val="left"/>
       <w:pPr>
@@ -5336,6 +5353,7 @@
     <w:lvl w:ilvl="8">
       <w:start w:val="1"/>
       <w:numFmt w:val="decimal"/>
+      <w:pStyle w:val="Ttulo9"/>
       <w:lvlText w:val="%1.%2.%3.%4.%5.%6.%7.%8.%9"/>
       <w:lvlJc w:val="left"/>
       <w:pPr>
@@ -5635,6 +5653,7 @@
     <w:lvl w:ilvl="0">
       <w:start w:val="1"/>
       <w:numFmt w:val="none"/>
+      <w:pStyle w:val="Bullet2"/>
       <w:suff w:val="nothing"/>
       <w:lvlText w:val=""/>
       <w:lvlJc w:val="left"/>
@@ -5750,6 +5769,7 @@
     <w:lvl w:ilvl="0">
       <w:start w:val="1"/>
       <w:numFmt w:val="bullet"/>
+      <w:pStyle w:val="Bullet1"/>
       <w:lvlText w:val="←"/>
       <w:lvlJc w:val="left"/>
       <w:pPr>
@@ -6439,6 +6459,9 @@
   </w:style>
   <w:style w:type="character" w:default="1" w:styleId="Fontepargpadro">
     <w:name w:val="Default Paragraph Font"/>
+    <w:uiPriority w:val="1"/>
+    <w:semiHidden/>
+    <w:unhideWhenUsed/>
   </w:style>
   <w:style w:type="table" w:default="1" w:styleId="Tabelanormal">
     <w:name w:val="Normal Table"/>

</xml_diff>

<commit_message>
Atualizando os Recursos do Produto
</commit_message>
<xml_diff>
--- a/1. Gestão/Documento Visão.docx
+++ b/1. Gestão/Documento Visão.docx
@@ -1953,15 +1953,7 @@
               <w:rPr>
                 <w:lang w:val="pt-BR"/>
               </w:rPr>
-              <w:t>[cliente</w:t>
-            </w:r>
-            <w:bookmarkStart w:id="0" w:name="_GoBack"/>
-            <w:bookmarkEnd w:id="0"/>
-            <w:r>
-              <w:rPr>
-                <w:lang w:val="pt-BR"/>
-              </w:rPr>
-              <w:t>-alvo]</w:t>
+              <w:t>[cliente-alvo]</w:t>
             </w:r>
           </w:p>
         </w:tc>
@@ -4509,169 +4501,171 @@
     </w:p>
     <w:p>
       <w:pPr>
-        <w:pStyle w:val="InfoBlue"/>
-        <w:rPr>
-          <w:lang w:val="pt-BR"/>
-        </w:rPr>
-      </w:pPr>
-      <w:proofErr w:type="gramStart"/>
-      <w:r>
-        <w:rPr>
-          <w:lang w:val="pt-BR"/>
-        </w:rPr>
-        <w:t>[Liste e descreva</w:t>
-      </w:r>
-      <w:proofErr w:type="gramEnd"/>
-      <w:r>
-        <w:rPr>
-          <w:lang w:val="pt-BR"/>
-        </w:rPr>
-        <w:t xml:space="preserve"> brevemente os recursos do produto. Trata-se dos recursos de nível superior do sistema que são necessários para propiciar benefícios aos usuários. Cada recurso é um serviço desejado externamente que normalmente exige uma série de entradas para alcançar os resultados desejados. Por exemplo, um dos recursos de um sistema de rastreamento de problemas poderá ser a capacidade de fornecer relatórios de tendências. À medida que o modelo de casos de uso for desenvolvido, atualize a descrição para fazer referência aos casos de uso.</w:t>
-      </w:r>
-    </w:p>
-    <w:p>
-      <w:pPr>
-        <w:pStyle w:val="InfoBlue"/>
-        <w:rPr>
-          <w:lang w:val="pt-BR"/>
-        </w:rPr>
-      </w:pPr>
-      <w:r>
-        <w:rPr>
-          <w:lang w:val="pt-BR"/>
-        </w:rPr>
-        <w:t xml:space="preserve">Como o documento de </w:t>
-      </w:r>
-      <w:r>
+        <w:pStyle w:val="Corpodetexto"/>
+        <w:numPr>
+          <w:ilvl w:val="0"/>
+          <w:numId w:val="6"/>
+        </w:numPr>
         <w:rPr>
           <w:b/>
-          <w:bCs/>
-          <w:lang w:val="pt-BR"/>
-        </w:rPr>
-        <w:t>Visão</w:t>
-      </w:r>
-      <w:r>
-        <w:rPr>
-          <w:lang w:val="pt-BR"/>
-        </w:rPr>
-        <w:t xml:space="preserve"> é revisado por muitas pessoas envolvidas, o nível de detalhes deve ser geral o suficiente para que todos entendam. No entanto, devem estar disponíveis detalhes suficientes para fornecer à equipe as informações necessárias para criar um modelo de casos de uso.</w:t>
-      </w:r>
-    </w:p>
-    <w:p>
-      <w:pPr>
-        <w:pStyle w:val="InfoBlue"/>
-        <w:rPr>
-          <w:lang w:val="pt-BR"/>
-        </w:rPr>
-      </w:pPr>
-      <w:r>
-        <w:rPr>
-          <w:lang w:val="pt-BR"/>
-        </w:rPr>
-        <w:t>Para gerenciar a complexidade dos aplicativos de maneira eficiente, é recomendável para qualquer sistema novo, ou para uma adição que complemente um sistema existente, que seja utilizado um grau de abstração de nível suficientemente elevado de modo a resultar em 25 a 99 recursos. Esses recursos serão a base fundamental do gerenciamento do projeto, do gerenciamento do escopo e da definição do produto. Cada recurso será descrito mais detalhadamente no modelo de casos de uso.</w:t>
-      </w:r>
-    </w:p>
-    <w:p>
-      <w:pPr>
-        <w:pStyle w:val="InfoBlue"/>
-        <w:rPr>
-          <w:lang w:val="pt-BR"/>
-        </w:rPr>
-      </w:pPr>
-      <w:r>
-        <w:rPr>
-          <w:lang w:val="pt-BR"/>
-        </w:rPr>
-        <w:t>Em toda esta seção, cada recurso será percebido externamente por usuários, operadores ou outros sistemas externos. Esses recursos deverão incluir uma descrição da funcionalidade e de todas as questões de usabilidade relevantes que deverão ser abordadas. As seguintes diretrizes se aplicam:</w:t>
-      </w:r>
-    </w:p>
-    <w:p>
-      <w:pPr>
-        <w:pStyle w:val="InfoBlue"/>
-        <w:ind w:left="540" w:hanging="540"/>
-        <w:rPr>
-          <w:lang w:val="pt-BR"/>
-        </w:rPr>
-      </w:pPr>
-      <w:proofErr w:type="gramStart"/>
-      <w:r>
-        <w:rPr>
-          <w:lang w:val="pt-BR"/>
-        </w:rPr>
-        <w:t>•</w:t>
-      </w:r>
-      <w:r>
-        <w:rPr>
-          <w:lang w:val="pt-BR"/>
-        </w:rPr>
-        <w:tab/>
-        <w:t>Evite</w:t>
-      </w:r>
-      <w:proofErr w:type="gramEnd"/>
-      <w:r>
-        <w:rPr>
-          <w:lang w:val="pt-BR"/>
-        </w:rPr>
-        <w:t xml:space="preserve"> o design. Mantenha as descrições dos recursos em um nível geral. Concentre-se nos recursos necessários e no porquê (e não em como) eles devem ser implementados.</w:t>
-      </w:r>
-    </w:p>
-    <w:p>
-      <w:pPr>
-        <w:pStyle w:val="InfoBlue"/>
-        <w:ind w:left="540" w:hanging="540"/>
-        <w:rPr>
-          <w:lang w:val="pt-BR"/>
-        </w:rPr>
-      </w:pPr>
-      <w:r>
-        <w:rPr>
-          <w:lang w:val="pt-BR"/>
-        </w:rPr>
-        <w:t>•</w:t>
-      </w:r>
-      <w:r>
-        <w:rPr>
-          <w:lang w:val="pt-BR"/>
-        </w:rPr>
-        <w:tab/>
-        <w:t xml:space="preserve">Se estiver usando o kit de ferramentas do </w:t>
+          <w:lang w:val="pt-BR"/>
+        </w:rPr>
+      </w:pPr>
+      <w:r>
+        <w:rPr>
+          <w:b/>
+          <w:lang w:val="pt-BR"/>
+        </w:rPr>
+        <w:t>Agenda de corridas</w:t>
+      </w:r>
+    </w:p>
+    <w:p>
+      <w:pPr>
+        <w:pStyle w:val="Corpodetexto"/>
+        <w:jc w:val="both"/>
+        <w:rPr>
+          <w:lang w:val="pt-BR"/>
+        </w:rPr>
+      </w:pPr>
+      <w:r>
+        <w:rPr>
+          <w:lang w:val="pt-BR"/>
+        </w:rPr>
+        <w:t>Aqui o usuário poderá visualizar todas corridas de rua que ocorrerão em suas regiões de interesse. Bem como confirmar sua participação em um ou mais eventos.</w:t>
+      </w:r>
+    </w:p>
+    <w:p>
+      <w:pPr>
+        <w:pStyle w:val="Corpodetexto"/>
+        <w:numPr>
+          <w:ilvl w:val="0"/>
+          <w:numId w:val="6"/>
+        </w:numPr>
+        <w:rPr>
+          <w:b/>
+          <w:lang w:val="pt-BR"/>
+        </w:rPr>
+      </w:pPr>
+      <w:r>
+        <w:rPr>
+          <w:b/>
+          <w:lang w:val="pt-BR"/>
+        </w:rPr>
+        <w:t>Rede de amizades</w:t>
+      </w:r>
+    </w:p>
+    <w:p>
+      <w:pPr>
+        <w:pStyle w:val="Corpodetexto"/>
+        <w:jc w:val="both"/>
+        <w:rPr>
+          <w:lang w:val="pt-BR"/>
+        </w:rPr>
+      </w:pPr>
+      <w:r>
+        <w:rPr>
+          <w:lang w:val="pt-BR"/>
+        </w:rPr>
+        <w:t>Aqui o usuário interage com a sua rede de amizades podendo visualizar os eventos que seus amigos confirmaram a participação.</w:t>
+      </w:r>
+    </w:p>
+    <w:p>
+      <w:pPr>
+        <w:pStyle w:val="Corpodetexto"/>
+        <w:numPr>
+          <w:ilvl w:val="0"/>
+          <w:numId w:val="6"/>
+        </w:numPr>
+        <w:rPr>
+          <w:b/>
+          <w:lang w:val="pt-BR"/>
+        </w:rPr>
+      </w:pPr>
+      <w:r>
+        <w:rPr>
+          <w:b/>
+          <w:lang w:val="pt-BR"/>
+        </w:rPr>
+        <w:t>Divulgação em Redes Sociais</w:t>
+      </w:r>
+    </w:p>
+    <w:p>
+      <w:pPr>
+        <w:pStyle w:val="Corpodetexto"/>
+        <w:rPr>
+          <w:lang w:val="pt-BR"/>
+        </w:rPr>
+      </w:pPr>
+      <w:r>
+        <w:rPr>
+          <w:lang w:val="pt-BR"/>
+        </w:rPr>
+        <w:t>Aqui o usuário poderá compartilhar em sua rede social de interesse (</w:t>
       </w:r>
       <w:proofErr w:type="spellStart"/>
       <w:r>
         <w:rPr>
           <w:lang w:val="pt-BR"/>
         </w:rPr>
-        <w:t>Rational</w:t>
+        <w:t>Facebook</w:t>
       </w:r>
       <w:proofErr w:type="spellEnd"/>
       <w:r>
         <w:rPr>
           <w:lang w:val="pt-BR"/>
         </w:rPr>
-        <w:t xml:space="preserve"> </w:t>
+        <w:t xml:space="preserve"> ou </w:t>
       </w:r>
       <w:proofErr w:type="spellStart"/>
       <w:r>
         <w:rPr>
           <w:lang w:val="pt-BR"/>
         </w:rPr>
-        <w:t>RequisitePro</w:t>
+        <w:t>Twitter</w:t>
       </w:r>
       <w:proofErr w:type="spellEnd"/>
       <w:r>
         <w:rPr>
           <w:lang w:val="pt-BR"/>
         </w:rPr>
-        <w:t xml:space="preserve">, tudo deve ser selecionado como requisitos de tipo para facilitar a consulta e o </w:t>
-      </w:r>
-      <w:proofErr w:type="gramStart"/>
-      <w:r>
-        <w:rPr>
-          <w:lang w:val="pt-BR"/>
-        </w:rPr>
-        <w:t>rastreamento.]</w:t>
-      </w:r>
-      <w:proofErr w:type="gramEnd"/>
+        <w:t>) os eventos em que confirmou sua participação, e também em eventos que já foram realizados.</w:t>
+      </w:r>
+    </w:p>
+    <w:p>
+      <w:pPr>
+        <w:pStyle w:val="Corpodetexto"/>
+        <w:numPr>
+          <w:ilvl w:val="0"/>
+          <w:numId w:val="6"/>
+        </w:numPr>
+        <w:rPr>
+          <w:b/>
+          <w:lang w:val="pt-BR"/>
+        </w:rPr>
+      </w:pPr>
+      <w:r>
+        <w:rPr>
+          <w:b/>
+          <w:lang w:val="pt-BR"/>
+        </w:rPr>
+        <w:t>Metas</w:t>
+      </w:r>
+    </w:p>
+    <w:p>
+      <w:pPr>
+        <w:pStyle w:val="Corpodetexto"/>
+        <w:rPr>
+          <w:lang w:val="pt-BR"/>
+        </w:rPr>
+      </w:pPr>
+      <w:r>
+        <w:rPr>
+          <w:lang w:val="pt-BR"/>
+        </w:rPr>
+        <w:t>Aqui o usuário poderá definir metas de participação em corridas de rua, sendo pelos critérios de país ou distância da prova.</w:t>
+      </w:r>
+      <w:bookmarkStart w:id="0" w:name="_GoBack"/>
+      <w:bookmarkEnd w:id="0"/>
     </w:p>
     <w:p>
       <w:pPr>
@@ -5879,6 +5873,95 @@
       </w:pPr>
     </w:lvl>
   </w:abstractNum>
+  <w:abstractNum w:abstractNumId="5" w15:restartNumberingAfterBreak="0">
+    <w:nsid w:val="76346E56"/>
+    <w:multiLevelType w:val="hybridMultilevel"/>
+    <w:tmpl w:val="65F4BA32"/>
+    <w:lvl w:ilvl="0" w:tplc="04160019">
+      <w:start w:val="1"/>
+      <w:numFmt w:val="lowerLetter"/>
+      <w:lvlText w:val="%1."/>
+      <w:lvlJc w:val="left"/>
+      <w:pPr>
+        <w:ind w:left="720" w:hanging="360"/>
+      </w:pPr>
+      <w:rPr>
+        <w:rFonts w:hint="default"/>
+      </w:rPr>
+    </w:lvl>
+    <w:lvl w:ilvl="1" w:tplc="04160019">
+      <w:start w:val="1"/>
+      <w:numFmt w:val="lowerLetter"/>
+      <w:lvlText w:val="%2."/>
+      <w:lvlJc w:val="left"/>
+      <w:pPr>
+        <w:ind w:left="1440" w:hanging="360"/>
+      </w:pPr>
+    </w:lvl>
+    <w:lvl w:ilvl="2" w:tplc="0416001B" w:tentative="1">
+      <w:start w:val="1"/>
+      <w:numFmt w:val="lowerRoman"/>
+      <w:lvlText w:val="%3."/>
+      <w:lvlJc w:val="right"/>
+      <w:pPr>
+        <w:ind w:left="2160" w:hanging="180"/>
+      </w:pPr>
+    </w:lvl>
+    <w:lvl w:ilvl="3" w:tplc="0416000F" w:tentative="1">
+      <w:start w:val="1"/>
+      <w:numFmt w:val="decimal"/>
+      <w:lvlText w:val="%4."/>
+      <w:lvlJc w:val="left"/>
+      <w:pPr>
+        <w:ind w:left="2880" w:hanging="360"/>
+      </w:pPr>
+    </w:lvl>
+    <w:lvl w:ilvl="4" w:tplc="04160019" w:tentative="1">
+      <w:start w:val="1"/>
+      <w:numFmt w:val="lowerLetter"/>
+      <w:lvlText w:val="%5."/>
+      <w:lvlJc w:val="left"/>
+      <w:pPr>
+        <w:ind w:left="3600" w:hanging="360"/>
+      </w:pPr>
+    </w:lvl>
+    <w:lvl w:ilvl="5" w:tplc="0416001B" w:tentative="1">
+      <w:start w:val="1"/>
+      <w:numFmt w:val="lowerRoman"/>
+      <w:lvlText w:val="%6."/>
+      <w:lvlJc w:val="right"/>
+      <w:pPr>
+        <w:ind w:left="4320" w:hanging="180"/>
+      </w:pPr>
+    </w:lvl>
+    <w:lvl w:ilvl="6" w:tplc="0416000F" w:tentative="1">
+      <w:start w:val="1"/>
+      <w:numFmt w:val="decimal"/>
+      <w:lvlText w:val="%7."/>
+      <w:lvlJc w:val="left"/>
+      <w:pPr>
+        <w:ind w:left="5040" w:hanging="360"/>
+      </w:pPr>
+    </w:lvl>
+    <w:lvl w:ilvl="7" w:tplc="04160019" w:tentative="1">
+      <w:start w:val="1"/>
+      <w:numFmt w:val="lowerLetter"/>
+      <w:lvlText w:val="%8."/>
+      <w:lvlJc w:val="left"/>
+      <w:pPr>
+        <w:ind w:left="5760" w:hanging="360"/>
+      </w:pPr>
+    </w:lvl>
+    <w:lvl w:ilvl="8" w:tplc="0416001B" w:tentative="1">
+      <w:start w:val="1"/>
+      <w:numFmt w:val="lowerRoman"/>
+      <w:lvlText w:val="%9."/>
+      <w:lvlJc w:val="right"/>
+      <w:pPr>
+        <w:ind w:left="6480" w:hanging="180"/>
+      </w:pPr>
+    </w:lvl>
+  </w:abstractNum>
   <w:num w:numId="1">
     <w:abstractNumId w:val="0"/>
   </w:num>
@@ -5893,6 +5976,9 @@
   </w:num>
   <w:num w:numId="5">
     <w:abstractNumId w:val="4"/>
+  </w:num>
+  <w:num w:numId="6">
+    <w:abstractNumId w:val="5"/>
   </w:num>
 </w:numbering>
 </file>

</xml_diff>

<commit_message>
Atualizando Sentença de Posição do Produto
</commit_message>
<xml_diff>
--- a/1. Gestão/Documento Visão.docx
+++ b/1. Gestão/Documento Visão.docx
@@ -11,35 +11,7 @@
         <w:rPr>
           <w:lang w:val="pt-BR"/>
         </w:rPr>
-        <w:t xml:space="preserve">Projeto </w:t>
-      </w:r>
-      <w:proofErr w:type="spellStart"/>
-      <w:r>
-        <w:rPr>
-          <w:lang w:val="pt-BR"/>
-        </w:rPr>
-        <w:t>Running</w:t>
-      </w:r>
-      <w:proofErr w:type="spellEnd"/>
-      <w:r>
-        <w:rPr>
-          <w:lang w:val="pt-BR"/>
-        </w:rPr>
-        <w:t xml:space="preserve"> </w:t>
-      </w:r>
-      <w:proofErr w:type="spellStart"/>
-      <w:r>
-        <w:rPr>
-          <w:lang w:val="pt-BR"/>
-        </w:rPr>
-        <w:t>Around</w:t>
-      </w:r>
-      <w:proofErr w:type="spellEnd"/>
-      <w:r>
-        <w:rPr>
-          <w:lang w:val="pt-BR"/>
-        </w:rPr>
-        <w:t xml:space="preserve"> The World</w:t>
+        <w:t>Projeto Running Around The World</w:t>
       </w:r>
     </w:p>
     <w:p>
@@ -1862,33 +1834,12 @@
     </w:p>
     <w:p>
       <w:pPr>
-        <w:pStyle w:val="InfoBlue"/>
-        <w:rPr>
-          <w:lang w:val="pt-BR"/>
-        </w:rPr>
-      </w:pPr>
-      <w:proofErr w:type="gramStart"/>
-      <w:r>
-        <w:rPr>
-          <w:lang w:val="pt-BR"/>
-        </w:rPr>
-        <w:t>[Forneça</w:t>
-      </w:r>
-      <w:proofErr w:type="gramEnd"/>
-      <w:r>
-        <w:rPr>
-          <w:lang w:val="pt-BR"/>
-        </w:rPr>
-        <w:t xml:space="preserve"> uma sentença geral resumindo, no nível mais alto, a posição exclusiva que o produto pretende ocupar no mercado. Pode ser utilizado o seguinte </w:t>
-      </w:r>
-      <w:proofErr w:type="gramStart"/>
-      <w:r>
-        <w:rPr>
-          <w:lang w:val="pt-BR"/>
-        </w:rPr>
-        <w:t>formato:]</w:t>
-      </w:r>
-      <w:proofErr w:type="gramEnd"/>
+        <w:rPr>
+          <w:lang w:val="pt-BR"/>
+        </w:rPr>
+      </w:pPr>
+      <w:bookmarkStart w:id="0" w:name="_GoBack"/>
+      <w:bookmarkEnd w:id="0"/>
     </w:p>
     <w:tbl>
       <w:tblPr>
@@ -1946,14 +1897,18 @@
               <w:pStyle w:val="InfoBlue"/>
               <w:snapToGrid w:val="0"/>
               <w:rPr>
+                <w:i w:val="0"/>
+                <w:color w:val="000000" w:themeColor="text1"/>
                 <w:lang w:val="pt-BR"/>
               </w:rPr>
             </w:pPr>
             <w:r>
               <w:rPr>
-                <w:lang w:val="pt-BR"/>
-              </w:rPr>
-              <w:t>[cliente-alvo]</w:t>
+                <w:i w:val="0"/>
+                <w:color w:val="000000" w:themeColor="text1"/>
+                <w:lang w:val="pt-BR"/>
+              </w:rPr>
+              <w:t>Corredores profissionais e amadores</w:t>
             </w:r>
           </w:p>
         </w:tc>
@@ -2003,14 +1958,18 @@
               <w:pStyle w:val="InfoBlue"/>
               <w:snapToGrid w:val="0"/>
               <w:rPr>
+                <w:i w:val="0"/>
+                <w:color w:val="000000" w:themeColor="text1"/>
                 <w:lang w:val="pt-BR"/>
               </w:rPr>
             </w:pPr>
             <w:r>
               <w:rPr>
-                <w:lang w:val="pt-BR"/>
-              </w:rPr>
-              <w:t>[indique a necessidade ou oportunidade]</w:t>
+                <w:i w:val="0"/>
+                <w:color w:val="000000" w:themeColor="text1"/>
+                <w:lang w:val="pt-BR"/>
+              </w:rPr>
+              <w:t>Necessitam acompanhar toda a agenda de corridas de rua</w:t>
             </w:r>
           </w:p>
         </w:tc>
@@ -2040,7 +1999,13 @@
               <w:rPr>
                 <w:lang w:val="pt-BR"/>
               </w:rPr>
-              <w:t>O (nome do produto)</w:t>
+              <w:t xml:space="preserve">O </w:t>
+            </w:r>
+            <w:r>
+              <w:rPr>
+                <w:lang w:val="pt-BR"/>
+              </w:rPr>
+              <w:t>Running Around The World</w:t>
             </w:r>
           </w:p>
         </w:tc>
@@ -2060,28 +2025,18 @@
               <w:pStyle w:val="InfoBlue"/>
               <w:snapToGrid w:val="0"/>
               <w:rPr>
+                <w:i w:val="0"/>
+                <w:color w:val="000000" w:themeColor="text1"/>
                 <w:lang w:val="pt-BR"/>
               </w:rPr>
             </w:pPr>
             <w:r>
               <w:rPr>
-                <w:lang w:val="pt-BR"/>
-              </w:rPr>
-              <w:t xml:space="preserve"> </w:t>
-            </w:r>
-            <w:proofErr w:type="spellStart"/>
-            <w:r>
-              <w:rPr>
-                <w:lang w:val="pt-BR"/>
-              </w:rPr>
-              <w:t>é</w:t>
-            </w:r>
-            <w:proofErr w:type="spellEnd"/>
-            <w:r>
-              <w:rPr>
-                <w:lang w:val="pt-BR"/>
-              </w:rPr>
-              <w:t xml:space="preserve"> um(a) [categoria do produto]</w:t>
+                <w:i w:val="0"/>
+                <w:color w:val="000000" w:themeColor="text1"/>
+                <w:lang w:val="pt-BR"/>
+              </w:rPr>
+              <w:t xml:space="preserve"> É um aplicativo que gerencia a agenda de corridas de rua</w:t>
             </w:r>
           </w:p>
         </w:tc>
@@ -2131,14 +2086,18 @@
               <w:pStyle w:val="InfoBlue"/>
               <w:snapToGrid w:val="0"/>
               <w:rPr>
+                <w:i w:val="0"/>
+                <w:color w:val="000000" w:themeColor="text1"/>
                 <w:lang w:val="pt-BR"/>
               </w:rPr>
             </w:pPr>
             <w:r>
               <w:rPr>
-                <w:lang w:val="pt-BR"/>
-              </w:rPr>
-              <w:t>[indique o principal benefício, ou seja, o motivo que leva a comprar]</w:t>
+                <w:i w:val="0"/>
+                <w:color w:val="000000" w:themeColor="text1"/>
+                <w:lang w:val="pt-BR"/>
+              </w:rPr>
+              <w:t>Facilita o acompanhamento da agenda de corridas, bem como a integração com a sua rede de amizades</w:t>
             </w:r>
           </w:p>
         </w:tc>
@@ -2191,12 +2150,6 @@
                 <w:lang w:val="pt-BR"/>
               </w:rPr>
             </w:pPr>
-            <w:r>
-              <w:rPr>
-                <w:lang w:val="pt-BR"/>
-              </w:rPr>
-              <w:t>[principal alternativa da concorrência]</w:t>
-            </w:r>
           </w:p>
         </w:tc>
       </w:tr>
@@ -2247,12 +2200,6 @@
                 <w:lang w:val="pt-BR"/>
               </w:rPr>
             </w:pPr>
-            <w:r>
-              <w:rPr>
-                <w:lang w:val="pt-BR"/>
-              </w:rPr>
-              <w:t>[indique a principal diferença]</w:t>
-            </w:r>
           </w:p>
         </w:tc>
       </w:tr>
@@ -2291,82 +2238,88 @@
         <w:rPr>
           <w:lang w:val="pt-BR"/>
         </w:rPr>
+        <w:t>Descrições</w:t>
+      </w:r>
+      <w:r>
+        <w:rPr>
+          <w:rFonts w:eastAsia="Arial"/>
+          <w:lang w:val="pt-BR"/>
+        </w:rPr>
+        <w:t xml:space="preserve"> </w:t>
+      </w:r>
+      <w:r>
+        <w:rPr>
+          <w:lang w:val="pt-BR"/>
+        </w:rPr>
+        <w:t>dos</w:t>
+      </w:r>
+      <w:r>
+        <w:rPr>
+          <w:rFonts w:eastAsia="Arial"/>
+          <w:lang w:val="pt-BR"/>
+        </w:rPr>
+        <w:t xml:space="preserve"> </w:t>
+      </w:r>
+      <w:r>
+        <w:rPr>
+          <w:lang w:val="pt-BR"/>
+        </w:rPr>
+        <w:t>Envolvidos</w:t>
+      </w:r>
+      <w:r>
+        <w:rPr>
+          <w:rFonts w:eastAsia="Arial"/>
+          <w:lang w:val="pt-BR"/>
+        </w:rPr>
+        <w:t xml:space="preserve"> </w:t>
+      </w:r>
+      <w:r>
+        <w:rPr>
+          <w:lang w:val="pt-BR"/>
+        </w:rPr>
+        <w:t>e</w:t>
+      </w:r>
+      <w:r>
+        <w:rPr>
+          <w:rFonts w:eastAsia="Arial"/>
+          <w:lang w:val="pt-BR"/>
+        </w:rPr>
+        <w:t xml:space="preserve"> </w:t>
+      </w:r>
+      <w:r>
+        <w:rPr>
+          <w:lang w:val="pt-BR"/>
+        </w:rPr>
+        <w:t>Usuários</w:t>
+      </w:r>
+    </w:p>
+    <w:p>
+      <w:pPr>
+        <w:pStyle w:val="InfoBlue"/>
+        <w:rPr>
+          <w:lang w:val="pt-BR"/>
+        </w:rPr>
+      </w:pPr>
+      <w:proofErr w:type="gramStart"/>
+      <w:r>
+        <w:rPr>
+          <w:lang w:val="pt-BR"/>
+        </w:rPr>
+        <w:t>[Para</w:t>
+      </w:r>
+      <w:proofErr w:type="gramEnd"/>
+      <w:r>
+        <w:rPr>
+          <w:lang w:val="pt-BR"/>
+        </w:rPr>
+        <w:t xml:space="preserve"> fornecer, de maneira eficiente, produtos e serviços que atendam às reais necessidades dos usuários e dos envolvidos, é necessário identificar e considerar todos os envolvidos como parte do processo de Modelagem de </w:t>
+      </w:r>
+      <w:r>
+        <w:rPr>
+          <w:lang w:val="pt-BR"/>
+        </w:rPr>
         <w:lastRenderedPageBreak/>
-        <w:t>Descrições</w:t>
-      </w:r>
-      <w:r>
-        <w:rPr>
-          <w:rFonts w:eastAsia="Arial"/>
-          <w:lang w:val="pt-BR"/>
-        </w:rPr>
-        <w:t xml:space="preserve"> </w:t>
-      </w:r>
-      <w:r>
-        <w:rPr>
-          <w:lang w:val="pt-BR"/>
-        </w:rPr>
-        <w:t>dos</w:t>
-      </w:r>
-      <w:r>
-        <w:rPr>
-          <w:rFonts w:eastAsia="Arial"/>
-          <w:lang w:val="pt-BR"/>
-        </w:rPr>
-        <w:t xml:space="preserve"> </w:t>
-      </w:r>
-      <w:r>
-        <w:rPr>
-          <w:lang w:val="pt-BR"/>
-        </w:rPr>
-        <w:t>Envolvidos</w:t>
-      </w:r>
-      <w:r>
-        <w:rPr>
-          <w:rFonts w:eastAsia="Arial"/>
-          <w:lang w:val="pt-BR"/>
-        </w:rPr>
-        <w:t xml:space="preserve"> </w:t>
-      </w:r>
-      <w:r>
-        <w:rPr>
-          <w:lang w:val="pt-BR"/>
-        </w:rPr>
-        <w:t>e</w:t>
-      </w:r>
-      <w:r>
-        <w:rPr>
-          <w:rFonts w:eastAsia="Arial"/>
-          <w:lang w:val="pt-BR"/>
-        </w:rPr>
-        <w:t xml:space="preserve"> </w:t>
-      </w:r>
-      <w:r>
-        <w:rPr>
-          <w:lang w:val="pt-BR"/>
-        </w:rPr>
-        <w:t>Usuários</w:t>
-      </w:r>
-    </w:p>
-    <w:p>
-      <w:pPr>
-        <w:pStyle w:val="InfoBlue"/>
-        <w:rPr>
-          <w:lang w:val="pt-BR"/>
-        </w:rPr>
-      </w:pPr>
-      <w:proofErr w:type="gramStart"/>
-      <w:r>
-        <w:rPr>
-          <w:lang w:val="pt-BR"/>
-        </w:rPr>
-        <w:t>[Para</w:t>
-      </w:r>
-      <w:proofErr w:type="gramEnd"/>
-      <w:r>
-        <w:rPr>
-          <w:lang w:val="pt-BR"/>
-        </w:rPr>
-        <w:t xml:space="preserve"> fornecer, de maneira eficiente, produtos e serviços que atendam às reais necessidades dos usuários e dos envolvidos, é necessário identificar e considerar todos os envolvidos como parte do processo de Modelagem de Requisitos. É necessário também identificar os usuários do sistema e assegurar que a comunidade de envolvidos os represente adequadamente. Esta seção fornece um perfil dos envolvidos e dos usuários que integram o projeto, e dos principais problemas que, de acordo com o ponto de vista deles, poderão ser abordados pela solução proposta. Ela não descreve as solicitações ou os requisitos específicos dos usuários e dos envolvidos, já que eles são capturados em um artefato individual de solicitações dos envolvidos. Em vez disso, ela fornece a base e a justificativa que explicam por que os requisitos são </w:t>
+        <w:t xml:space="preserve">Requisitos. É necessário também identificar os usuários do sistema e assegurar que a comunidade de envolvidos os represente adequadamente. Esta seção fornece um perfil dos envolvidos e dos usuários que integram o projeto, e dos principais problemas que, de acordo com o ponto de vista deles, poderão ser abordados pela solução proposta. Ela não descreve as solicitações ou os requisitos específicos dos usuários e dos envolvidos, já que eles são capturados em um artefato individual de solicitações dos envolvidos. Em vez disso, ela fornece a base e a justificativa que explicam por que os requisitos são </w:t>
       </w:r>
       <w:proofErr w:type="gramStart"/>
       <w:r>
@@ -3338,7 +3291,6 @@
         <w:rPr>
           <w:lang w:val="pt-BR"/>
         </w:rPr>
-        <w:lastRenderedPageBreak/>
         <w:t>Número de pessoas envolvidas na execução da tarefa? Isso está mudando?</w:t>
       </w:r>
     </w:p>
@@ -3375,6 +3327,7 @@
         <w:rPr>
           <w:lang w:val="pt-BR"/>
         </w:rPr>
+        <w:lastRenderedPageBreak/>
         <w:t>Existem restrições ambientais exclusivas: telefone celular, ambientes ao ar livre, uso em aeronaves e outros?</w:t>
       </w:r>
     </w:p>
@@ -4356,7 +4309,6 @@
         <w:rPr>
           <w:lang w:val="pt-BR"/>
         </w:rPr>
-        <w:lastRenderedPageBreak/>
         <w:t>Suposições</w:t>
       </w:r>
       <w:r>
@@ -4433,7 +4385,14 @@
         <w:rPr>
           <w:lang w:val="pt-BR"/>
         </w:rPr>
-        <w:t xml:space="preserve">. Por exemplo, uma suposição poderá estabelecer que um sistema operacional específico estará disponível para o hardware projetado para o produto de software. Se o sistema operacional não estiver disponível, o documento de </w:t>
+        <w:t xml:space="preserve">. Por exemplo, uma suposição poderá estabelecer que um sistema operacional específico estará disponível para o hardware projetado para o produto de software. Se o sistema </w:t>
+      </w:r>
+      <w:r>
+        <w:rPr>
+          <w:lang w:val="pt-BR"/>
+        </w:rPr>
+        <w:lastRenderedPageBreak/>
+        <w:t xml:space="preserve">operacional não estiver disponível, o documento de </w:t>
       </w:r>
       <w:r>
         <w:rPr>
@@ -4664,8 +4623,6 @@
         </w:rPr>
         <w:t>Aqui o usuário poderá definir metas de participação em corridas de rua, sendo pelos critérios de país ou distância da prova.</w:t>
       </w:r>
-      <w:bookmarkStart w:id="0" w:name="_GoBack"/>
-      <w:bookmarkEnd w:id="0"/>
     </w:p>
     <w:p>
       <w:pPr>

</xml_diff>

<commit_message>
Incluindo a documentação básica dos requisitos
</commit_message>
<xml_diff>
--- a/1. Gestão/Documento Visão.docx
+++ b/1. Gestão/Documento Visão.docx
@@ -1838,8 +1838,6 @@
           <w:lang w:val="pt-BR"/>
         </w:rPr>
       </w:pPr>
-      <w:bookmarkStart w:id="0" w:name="_GoBack"/>
-      <w:bookmarkEnd w:id="0"/>
     </w:p>
     <w:tbl>
       <w:tblPr>
@@ -1999,13 +1997,7 @@
               <w:rPr>
                 <w:lang w:val="pt-BR"/>
               </w:rPr>
-              <w:t xml:space="preserve">O </w:t>
-            </w:r>
-            <w:r>
-              <w:rPr>
-                <w:lang w:val="pt-BR"/>
-              </w:rPr>
-              <w:t>Running Around The World</w:t>
+              <w:t>O Running Around The World</w:t>
             </w:r>
           </w:p>
         </w:tc>
@@ -4592,40 +4584,6 @@
     </w:p>
     <w:p>
       <w:pPr>
-        <w:pStyle w:val="Corpodetexto"/>
-        <w:numPr>
-          <w:ilvl w:val="0"/>
-          <w:numId w:val="6"/>
-        </w:numPr>
-        <w:rPr>
-          <w:b/>
-          <w:lang w:val="pt-BR"/>
-        </w:rPr>
-      </w:pPr>
-      <w:r>
-        <w:rPr>
-          <w:b/>
-          <w:lang w:val="pt-BR"/>
-        </w:rPr>
-        <w:t>Metas</w:t>
-      </w:r>
-    </w:p>
-    <w:p>
-      <w:pPr>
-        <w:pStyle w:val="Corpodetexto"/>
-        <w:rPr>
-          <w:lang w:val="pt-BR"/>
-        </w:rPr>
-      </w:pPr>
-      <w:r>
-        <w:rPr>
-          <w:lang w:val="pt-BR"/>
-        </w:rPr>
-        <w:t>Aqui o usuário poderá definir metas de participação em corridas de rua, sendo pelos critérios de país ou distância da prova.</w:t>
-      </w:r>
-    </w:p>
-    <w:p>
-      <w:pPr>
         <w:pStyle w:val="Ttulo1"/>
         <w:ind w:left="1080" w:hanging="360"/>
         <w:rPr>
@@ -4634,6 +4592,8 @@
           <w:lang w:val="pt-BR"/>
         </w:rPr>
       </w:pPr>
+      <w:bookmarkStart w:id="0" w:name="_GoBack"/>
+      <w:bookmarkEnd w:id="0"/>
       <w:r>
         <w:rPr>
           <w:sz w:val="24"/>

</xml_diff>